<commit_message>
Update my practice is create project to manage product by yargs
</commit_message>
<xml_diff>
--- a/note/Các thư viện cần thiết.docx
+++ b/note/Các thư viện cần thiết.docx
@@ -24,98 +24,16 @@
           <w:numId w:val="2"/>
         </w:numPr>
       </w:pPr>
-      <w:proofErr w:type="spellStart"/>
       <w:r>
-        <w:t>Nodemon</w:t>
+        <w:t>Nodemon: Dùng để restart lại application khi code có sự thay đổi</w:t>
       </w:r>
-      <w:proofErr w:type="spellEnd"/>
-      <w:r>
-        <w:t xml:space="preserve">: </w:t>
-      </w:r>
-      <w:proofErr w:type="spellStart"/>
-      <w:r>
-        <w:t>Dùng</w:t>
-      </w:r>
-      <w:proofErr w:type="spellEnd"/>
-      <w:r>
-        <w:t xml:space="preserve"> </w:t>
-      </w:r>
-      <w:proofErr w:type="spellStart"/>
-      <w:r>
-        <w:t>để</w:t>
-      </w:r>
-      <w:proofErr w:type="spellEnd"/>
-      <w:r>
-        <w:t xml:space="preserve"> restart </w:t>
-      </w:r>
-      <w:proofErr w:type="spellStart"/>
-      <w:r>
-        <w:t>lại</w:t>
-      </w:r>
-      <w:proofErr w:type="spellEnd"/>
-      <w:r>
-        <w:t xml:space="preserve"> application </w:t>
-      </w:r>
-      <w:proofErr w:type="spellStart"/>
-      <w:r>
-        <w:t>khi</w:t>
-      </w:r>
-      <w:proofErr w:type="spellEnd"/>
-      <w:r>
-        <w:t xml:space="preserve"> code </w:t>
-      </w:r>
-      <w:proofErr w:type="spellStart"/>
-      <w:r>
-        <w:t>có</w:t>
-      </w:r>
-      <w:proofErr w:type="spellEnd"/>
-      <w:r>
-        <w:t xml:space="preserve"> </w:t>
-      </w:r>
-      <w:proofErr w:type="spellStart"/>
-      <w:r>
-        <w:t>sự</w:t>
-      </w:r>
-      <w:proofErr w:type="spellEnd"/>
-      <w:r>
-        <w:t xml:space="preserve"> </w:t>
-      </w:r>
-      <w:proofErr w:type="spellStart"/>
-      <w:r>
-        <w:t>thay</w:t>
-      </w:r>
-      <w:proofErr w:type="spellEnd"/>
-      <w:r>
-        <w:t xml:space="preserve"> </w:t>
-      </w:r>
-      <w:proofErr w:type="spellStart"/>
-      <w:r>
-        <w:t>đổi</w:t>
-      </w:r>
-      <w:proofErr w:type="spellEnd"/>
     </w:p>
     <w:p>
       <w:pPr>
         <w:pStyle w:val="ListParagraph"/>
       </w:pPr>
       <w:r>
-        <w:t xml:space="preserve">+ </w:t>
-      </w:r>
-      <w:proofErr w:type="spellStart"/>
-      <w:r>
-        <w:t>Cách</w:t>
-      </w:r>
-      <w:proofErr w:type="spellEnd"/>
-      <w:r>
-        <w:t xml:space="preserve"> </w:t>
-      </w:r>
-      <w:proofErr w:type="spellStart"/>
-      <w:r>
-        <w:t>cài</w:t>
-      </w:r>
-      <w:proofErr w:type="spellEnd"/>
-      <w:r>
-        <w:t>:</w:t>
+        <w:t>+ Cách cài:</w:t>
       </w:r>
     </w:p>
     <w:p>
@@ -126,91 +44,15 @@
           <w:numId w:val="4"/>
         </w:numPr>
       </w:pPr>
-      <w:proofErr w:type="spellStart"/>
       <w:r>
-        <w:t>Sử</w:t>
+        <w:t xml:space="preserve">Sử dụng lệnh </w:t>
       </w:r>
-      <w:proofErr w:type="spellEnd"/>
       <w:r>
-        <w:t xml:space="preserve"> </w:t>
+        <w:t>npm install -g nodemon</w:t>
       </w:r>
-      <w:proofErr w:type="spellStart"/>
       <w:r>
-        <w:t>dụng</w:t>
+        <w:t xml:space="preserve"> để cài đặt trên máy tính</w:t>
       </w:r>
-      <w:proofErr w:type="spellEnd"/>
-      <w:r>
-        <w:t xml:space="preserve"> </w:t>
-      </w:r>
-      <w:proofErr w:type="spellStart"/>
-      <w:r>
-        <w:t>lệnh</w:t>
-      </w:r>
-      <w:proofErr w:type="spellEnd"/>
-      <w:r>
-        <w:t xml:space="preserve"> </w:t>
-      </w:r>
-      <w:proofErr w:type="spellStart"/>
-      <w:r>
-        <w:t>npm</w:t>
-      </w:r>
-      <w:proofErr w:type="spellEnd"/>
-      <w:r>
-        <w:t xml:space="preserve"> install -g </w:t>
-      </w:r>
-      <w:proofErr w:type="spellStart"/>
-      <w:r>
-        <w:t>nodemon</w:t>
-      </w:r>
-      <w:proofErr w:type="spellEnd"/>
-      <w:r>
-        <w:t xml:space="preserve"> </w:t>
-      </w:r>
-      <w:proofErr w:type="spellStart"/>
-      <w:r>
-        <w:t>để</w:t>
-      </w:r>
-      <w:proofErr w:type="spellEnd"/>
-      <w:r>
-        <w:t xml:space="preserve"> </w:t>
-      </w:r>
-      <w:proofErr w:type="spellStart"/>
-      <w:r>
-        <w:t>cài</w:t>
-      </w:r>
-      <w:proofErr w:type="spellEnd"/>
-      <w:r>
-        <w:t xml:space="preserve"> </w:t>
-      </w:r>
-      <w:proofErr w:type="spellStart"/>
-      <w:r>
-        <w:t>đặt</w:t>
-      </w:r>
-      <w:proofErr w:type="spellEnd"/>
-      <w:r>
-        <w:t xml:space="preserve"> </w:t>
-      </w:r>
-      <w:proofErr w:type="spellStart"/>
-      <w:r>
-        <w:t>trên</w:t>
-      </w:r>
-      <w:proofErr w:type="spellEnd"/>
-      <w:r>
-        <w:t xml:space="preserve"> </w:t>
-      </w:r>
-      <w:proofErr w:type="spellStart"/>
-      <w:r>
-        <w:t>máy</w:t>
-      </w:r>
-      <w:proofErr w:type="spellEnd"/>
-      <w:r>
-        <w:t xml:space="preserve"> </w:t>
-      </w:r>
-      <w:proofErr w:type="spellStart"/>
-      <w:r>
-        <w:t>tính</w:t>
-      </w:r>
-      <w:proofErr w:type="spellEnd"/>
     </w:p>
     <w:p>
       <w:pPr>
@@ -220,109 +62,11 @@
           <w:numId w:val="4"/>
         </w:numPr>
       </w:pPr>
-      <w:proofErr w:type="spellStart"/>
       <w:r>
-        <w:t>npm</w:t>
+        <w:t>npm install --save-dev nodemon</w:t>
       </w:r>
-      <w:proofErr w:type="spellEnd"/>
       <w:r>
-        <w:t xml:space="preserve"> install --save-dev </w:t>
-      </w:r>
-      <w:proofErr w:type="spellStart"/>
-      <w:r>
-        <w:t>nodemon</w:t>
-      </w:r>
-      <w:proofErr w:type="spellEnd"/>
-      <w:r>
-        <w:t xml:space="preserve"> </w:t>
-      </w:r>
-      <w:proofErr w:type="spellStart"/>
-      <w:r>
-        <w:t>chỉ</w:t>
-      </w:r>
-      <w:proofErr w:type="spellEnd"/>
-      <w:r>
-        <w:t xml:space="preserve"> </w:t>
-      </w:r>
-      <w:proofErr w:type="spellStart"/>
-      <w:r>
-        <w:t>cài</w:t>
-      </w:r>
-      <w:proofErr w:type="spellEnd"/>
-      <w:r>
-        <w:t xml:space="preserve"> </w:t>
-      </w:r>
-      <w:proofErr w:type="spellStart"/>
-      <w:r>
-        <w:t>đặt</w:t>
-      </w:r>
-      <w:proofErr w:type="spellEnd"/>
-      <w:r>
-        <w:t xml:space="preserve"> </w:t>
-      </w:r>
-      <w:proofErr w:type="spellStart"/>
-      <w:r>
-        <w:t>trên</w:t>
-      </w:r>
-      <w:proofErr w:type="spellEnd"/>
-      <w:r>
-        <w:t xml:space="preserve"> </w:t>
-      </w:r>
-      <w:proofErr w:type="spellStart"/>
-      <w:r>
-        <w:t>ứng</w:t>
-      </w:r>
-      <w:proofErr w:type="spellEnd"/>
-      <w:r>
-        <w:t xml:space="preserve"> </w:t>
-      </w:r>
-      <w:proofErr w:type="spellStart"/>
-      <w:r>
-        <w:t>dụng</w:t>
-      </w:r>
-      <w:proofErr w:type="spellEnd"/>
-      <w:r>
-        <w:t xml:space="preserve"> </w:t>
-      </w:r>
-      <w:proofErr w:type="spellStart"/>
-      <w:r>
-        <w:t>và</w:t>
-      </w:r>
-      <w:proofErr w:type="spellEnd"/>
-      <w:r>
-        <w:t xml:space="preserve"> </w:t>
-      </w:r>
-      <w:proofErr w:type="spellStart"/>
-      <w:r>
-        <w:t>chỉ</w:t>
-      </w:r>
-      <w:proofErr w:type="spellEnd"/>
-      <w:r>
-        <w:t xml:space="preserve"> </w:t>
-      </w:r>
-      <w:proofErr w:type="spellStart"/>
-      <w:r>
-        <w:t>trong</w:t>
-      </w:r>
-      <w:proofErr w:type="spellEnd"/>
-      <w:r>
-        <w:t xml:space="preserve"> </w:t>
-      </w:r>
-      <w:proofErr w:type="spellStart"/>
-      <w:r>
-        <w:t>môi</w:t>
-      </w:r>
-      <w:proofErr w:type="spellEnd"/>
-      <w:r>
-        <w:t xml:space="preserve"> </w:t>
-      </w:r>
-      <w:proofErr w:type="spellStart"/>
-      <w:r>
-        <w:t>trường</w:t>
-      </w:r>
-      <w:proofErr w:type="spellEnd"/>
-      <w:r>
-        <w:t xml:space="preserve"> dev</w:t>
+        <w:t xml:space="preserve"> chỉ cài đặt trên ứng dụng và chỉ trong môi trường dev</w:t>
       </w:r>
     </w:p>
     <w:p>
@@ -333,6 +77,61 @@
           <w:numId w:val="2"/>
         </w:numPr>
       </w:pPr>
+      <w:r>
+        <w:t>Yargs: Giúp xây dựng các ứng dụng console có tính tương tác cao và thân thiện với người dùng</w:t>
+      </w:r>
+    </w:p>
+    <w:p>
+      <w:pPr>
+        <w:pStyle w:val="ListParagraph"/>
+      </w:pPr>
+      <w:r>
+        <w:t xml:space="preserve">+ Cách cài: </w:t>
+      </w:r>
+    </w:p>
+    <w:p>
+      <w:pPr>
+        <w:pStyle w:val="ListParagraph"/>
+        <w:numPr>
+          <w:ilvl w:val="0"/>
+          <w:numId w:val="4"/>
+        </w:numPr>
+      </w:pPr>
+      <w:r>
+        <w:t>Sử dụng lệnh npm install yargs</w:t>
+      </w:r>
+    </w:p>
+    <w:p>
+      <w:pPr>
+        <w:pStyle w:val="ListParagraph"/>
+        <w:numPr>
+          <w:ilvl w:val="0"/>
+          <w:numId w:val="2"/>
+        </w:numPr>
+      </w:pPr>
+      <w:r>
+        <w:t>Chalk: Dùng để tạo màu cho các line console</w:t>
+      </w:r>
+    </w:p>
+    <w:p>
+      <w:pPr>
+        <w:pStyle w:val="ListParagraph"/>
+      </w:pPr>
+      <w:r>
+        <w:t>+ Cách cài:</w:t>
+      </w:r>
+    </w:p>
+    <w:p>
+      <w:pPr>
+        <w:pStyle w:val="ListParagraph"/>
+        <w:numPr>
+          <w:ilvl w:val="0"/>
+          <w:numId w:val="4"/>
+        </w:numPr>
+      </w:pPr>
+      <w:r>
+        <w:t>Sử dụng lệnh npm install chalk</w:t>
+      </w:r>
       <w:bookmarkStart w:id="0" w:name="_GoBack"/>
       <w:bookmarkEnd w:id="0"/>
     </w:p>
@@ -1208,6 +1007,7 @@
   <w:style w:type="character" w:default="1" w:styleId="DefaultParagraphFont">
     <w:name w:val="Default Paragraph Font"/>
     <w:uiPriority w:val="1"/>
+    <w:semiHidden/>
     <w:unhideWhenUsed/>
   </w:style>
   <w:style w:type="table" w:default="1" w:styleId="TableNormal">

</xml_diff>